<commit_message>
coursework: #1: fix docx
</commit_message>
<xml_diff>
--- a/courseworks/1/work_censored.docx
+++ b/courseworks/1/work_censored.docx
@@ -276,21 +276,7 @@
         <w:rPr>
           <w:rFonts w:eastAsia="黑体" w:hint="eastAsia"/>
         </w:rPr>
-        <w:t>在信号中加入白噪音，并尝试通过时域上均值滤波、频域</w:t>
-      </w:r>
-      <w:proofErr w:type="gramStart"/>
-      <w:r>
-        <w:rPr>
-          <w:rFonts w:eastAsia="黑体" w:hint="eastAsia"/>
-        </w:rPr>
-        <w:t>去除底噪的</w:t>
-      </w:r>
-      <w:proofErr w:type="gramEnd"/>
-      <w:r>
-        <w:rPr>
-          <w:rFonts w:eastAsia="黑体" w:hint="eastAsia"/>
-        </w:rPr>
-        <w:t>两种方式降噪。</w:t>
+        <w:t>在信号中加入白噪音，并尝试通过时域上均值滤波、频域去除底噪的两种方式降噪。</w:t>
       </w:r>
     </w:p>
     <w:p>
@@ -358,21 +344,7 @@
         <w:rPr>
           <w:rFonts w:eastAsia="黑体" w:hint="eastAsia"/>
         </w:rPr>
-        <w:t>频域去除</w:t>
-      </w:r>
-      <w:proofErr w:type="gramStart"/>
-      <w:r>
-        <w:rPr>
-          <w:rFonts w:eastAsia="黑体" w:hint="eastAsia"/>
-        </w:rPr>
-        <w:t>底噪方法</w:t>
-      </w:r>
-      <w:proofErr w:type="gramEnd"/>
-      <w:r>
-        <w:rPr>
-          <w:rFonts w:eastAsia="黑体" w:hint="eastAsia"/>
-        </w:rPr>
-        <w:t>为，将频域中所有小于某一阈值的信号缩小到</w:t>
+        <w:t>频域去除底噪方法为，将频域中所有小于某一阈值的信号缩小到</w:t>
       </w:r>
       <w:r>
         <w:rPr>
@@ -441,19 +413,11 @@
           <w:rFonts w:eastAsia="黑体"/>
         </w:rPr>
       </w:pPr>
-      <w:proofErr w:type="gramStart"/>
       <w:r>
         <w:rPr>
           <w:rFonts w:eastAsia="黑体" w:hint="eastAsia"/>
         </w:rPr>
-        <w:t>构建原</w:t>
-      </w:r>
-      <w:proofErr w:type="gramEnd"/>
-      <w:r>
-        <w:rPr>
-          <w:rFonts w:eastAsia="黑体" w:hint="eastAsia"/>
-        </w:rPr>
-        <w:t>信号，以国际标准</w:t>
+        <w:t>构建原信号，以国际标准</w:t>
       </w:r>
       <w:r>
         <w:rPr>
@@ -947,7 +911,7 @@
           <v:shape id="_x0000_i1025" type="#_x0000_t75" style="width:75.25pt;height:52.3pt" o:ole="">
             <v:imagedata r:id="rId7" o:title=""/>
           </v:shape>
-          <o:OLEObject Type="Embed" ProgID="Package" ShapeID="_x0000_i1025" DrawAspect="Icon" ObjectID="_1762197165" r:id="rId8"/>
+          <o:OLEObject Type="Embed" ProgID="Package" ShapeID="_x0000_i1025" DrawAspect="Icon" ObjectID="_1762197288" r:id="rId8"/>
         </w:object>
       </w:r>
       <w:r>
@@ -958,7 +922,7 @@
           <v:shape id="_x0000_i1026" type="#_x0000_t75" style="width:75.25pt;height:52.3pt" o:ole="">
             <v:imagedata r:id="rId9" o:title=""/>
           </v:shape>
-          <o:OLEObject Type="Embed" ProgID="Package" ShapeID="_x0000_i1026" DrawAspect="Icon" ObjectID="_1762197166" r:id="rId10"/>
+          <o:OLEObject Type="Embed" ProgID="Package" ShapeID="_x0000_i1026" DrawAspect="Icon" ObjectID="_1762197289" r:id="rId10"/>
         </w:object>
       </w:r>
       <w:r>
@@ -969,7 +933,7 @@
           <v:shape id="_x0000_i1027" type="#_x0000_t75" style="width:75.25pt;height:52.3pt" o:ole="">
             <v:imagedata r:id="rId11" o:title=""/>
           </v:shape>
-          <o:OLEObject Type="Embed" ProgID="Package" ShapeID="_x0000_i1027" DrawAspect="Icon" ObjectID="_1762197167" r:id="rId12"/>
+          <o:OLEObject Type="Embed" ProgID="Package" ShapeID="_x0000_i1027" DrawAspect="Icon" ObjectID="_1762197290" r:id="rId12"/>
         </w:object>
       </w:r>
       <w:r>
@@ -980,7 +944,7 @@
           <v:shape id="_x0000_i1028" type="#_x0000_t75" style="width:75.25pt;height:52.3pt" o:ole="">
             <v:imagedata r:id="rId13" o:title=""/>
           </v:shape>
-          <o:OLEObject Type="Embed" ProgID="Package" ShapeID="_x0000_i1028" DrawAspect="Icon" ObjectID="_1762197168" r:id="rId14"/>
+          <o:OLEObject Type="Embed" ProgID="Package" ShapeID="_x0000_i1028" DrawAspect="Icon" ObjectID="_1762197291" r:id="rId14"/>
         </w:object>
       </w:r>
     </w:p>
@@ -1241,7 +1205,17 @@
                                 <w:sz w:val="20"/>
                                 <w:szCs w:val="20"/>
                               </w:rPr>
-                              <w:t>% Author: mch</w:t>
+                              <w:t xml:space="preserve">% Author: </w:t>
+                            </w:r>
+                            <w:r>
+                              <w:rPr>
+                                <w:rFonts w:ascii="Consolas" w:hAnsi="Consolas" w:cs="宋体"/>
+                                <w:color w:val="008013"/>
+                                <w:kern w:val="0"/>
+                                <w:sz w:val="20"/>
+                                <w:szCs w:val="20"/>
+                              </w:rPr>
+                              <w:t>__stdcall</w:t>
                             </w:r>
                           </w:p>
                           <w:p>
@@ -2190,7 +2164,17 @@
                           <w:sz w:val="20"/>
                           <w:szCs w:val="20"/>
                         </w:rPr>
-                        <w:t>% Author: mch</w:t>
+                        <w:t xml:space="preserve">% Author: </w:t>
+                      </w:r>
+                      <w:r>
+                        <w:rPr>
+                          <w:rFonts w:ascii="Consolas" w:hAnsi="Consolas" w:cs="宋体"/>
+                          <w:color w:val="008013"/>
+                          <w:kern w:val="0"/>
+                          <w:sz w:val="20"/>
+                          <w:szCs w:val="20"/>
+                        </w:rPr>
+                        <w:t>__stdcall</w:t>
                       </w:r>
                     </w:p>
                     <w:p>
@@ -3136,25 +3120,7 @@
                                 <w:sz w:val="20"/>
                                 <w:szCs w:val="20"/>
                               </w:rPr>
-                              <w:t xml:space="preserve">r = </w:t>
-                            </w:r>
-                            <w:r>
-                              <w:rPr>
-                                <w:rFonts w:ascii="Consolas" w:hAnsi="Consolas" w:cs="宋体"/>
-                                <w:kern w:val="0"/>
-                                <w:sz w:val="20"/>
-                                <w:szCs w:val="20"/>
-                              </w:rPr>
-                              <w:t xml:space="preserve">sub(s, t, </w:t>
-                            </w:r>
-                            <w:r>
-                              <w:rPr>
-                                <w:rFonts w:ascii="Consolas" w:hAnsi="Consolas" w:cs="宋体"/>
-                                <w:kern w:val="0"/>
-                                <w:sz w:val="20"/>
-                                <w:szCs w:val="20"/>
-                              </w:rPr>
-                              <w:t>m_freq, m_amp)</w:t>
+                              <w:t>r = sub(s, t, m_freq, m_amp)</w:t>
                             </w:r>
                           </w:p>
                           <w:p>
@@ -3755,16 +3721,7 @@
                                 <w:sz w:val="20"/>
                                 <w:szCs w:val="20"/>
                               </w:rPr>
-                              <w:t xml:space="preserve">s2 = s + 0.1 * </w:t>
-                            </w:r>
-                            <w:r>
-                              <w:rPr>
-                                <w:rFonts w:ascii="Consolas" w:hAnsi="Consolas" w:cs="宋体"/>
-                                <w:kern w:val="0"/>
-                                <w:sz w:val="20"/>
-                                <w:szCs w:val="20"/>
-                              </w:rPr>
-                              <w:t>randn(size(t));</w:t>
+                              <w:t>s2 = s + 0.1 * randn(size(t));</w:t>
                             </w:r>
                           </w:p>
                           <w:p>
@@ -3880,16 +3837,7 @@
                                 <w:sz w:val="20"/>
                                 <w:szCs w:val="20"/>
                               </w:rPr>
-                              <w:t>b = (1/</w:t>
-                            </w:r>
-                            <w:r>
-                              <w:rPr>
-                                <w:rFonts w:ascii="Consolas" w:hAnsi="Consolas" w:cs="宋体"/>
-                                <w:kern w:val="0"/>
-                                <w:sz w:val="20"/>
-                                <w:szCs w:val="20"/>
-                              </w:rPr>
-                              <w:t>windowSize)*ones(1,windowSize);</w:t>
+                              <w:t>b = (1/windowSize)*ones(1,windowSize);</w:t>
                             </w:r>
                           </w:p>
                           <w:p>
@@ -5926,16 +5874,7 @@
                                 <w:sz w:val="20"/>
                                 <w:szCs w:val="20"/>
                               </w:rPr>
-                              <w:t xml:space="preserve">k = </w:t>
-                            </w:r>
-                            <w:r>
-                              <w:rPr>
-                                <w:rFonts w:ascii="Consolas" w:hAnsi="Consolas" w:cs="宋体"/>
-                                <w:kern w:val="0"/>
-                                <w:sz w:val="20"/>
-                                <w:szCs w:val="20"/>
-                              </w:rPr>
-                              <w:t>figure(</w:t>
+                              <w:t>k = figure(</w:t>
                             </w:r>
                             <w:r>
                               <w:rPr>
@@ -5983,17 +5922,7 @@
                                 <w:sz w:val="20"/>
                                 <w:szCs w:val="20"/>
                               </w:rPr>
-                              <w:t>'</w:t>
-                            </w:r>
-                            <w:r>
-                              <w:rPr>
-                                <w:rFonts w:ascii="Consolas" w:hAnsi="Consolas" w:cs="宋体"/>
-                                <w:color w:val="A709F5"/>
-                                <w:kern w:val="0"/>
-                                <w:sz w:val="20"/>
-                                <w:szCs w:val="20"/>
-                              </w:rPr>
-                              <w:t>outerposition'</w:t>
+                              <w:t>'outerposition'</w:t>
                             </w:r>
                             <w:r>
                               <w:rPr>

</xml_diff>